<commit_message>
o4et lab 4 block shem upd
</commit_message>
<xml_diff>
--- a/lab4/отчёт lab4.docx
+++ b/lab4/отчёт lab4.docx
@@ -27555,18 +27555,16 @@
       </w:pPr>
       <w:r>
         <w:rPr>
-          <w:noProof/>
           <w:color w:val="000000"/>
           <w:sz w:val="27"/>
           <w:szCs w:val="27"/>
-          <w:lang w:eastAsia="ru-RU"/>
         </w:rPr>
         <w:lastRenderedPageBreak/>
         <w:drawing>
-          <wp:inline distT="0" distB="0" distL="0" distR="0" wp14:anchorId="58AC3416" wp14:editId="3E1383BA">
-            <wp:extent cx="5940425" cy="2682875"/>
-            <wp:effectExtent l="0" t="0" r="3175" b="3175"/>
-            <wp:docPr id="4" name="Рисунок 4"/>
+          <wp:inline distT="0" distB="0" distL="0" distR="0" wp14:anchorId="0AE6F1CF" wp14:editId="576DC820">
+            <wp:extent cx="5940425" cy="3079115"/>
+            <wp:effectExtent l="0" t="0" r="3175" b="6985"/>
+            <wp:docPr id="5" name="Рисунок 5"/>
             <wp:cNvGraphicFramePr>
               <a:graphicFrameLocks xmlns:a="http://schemas.openxmlformats.org/drawingml/2006/main" noChangeAspect="1"/>
             </wp:cNvGraphicFramePr>
@@ -27586,7 +27584,7 @@
                   <pic:spPr>
                     <a:xfrm>
                       <a:off x="0" y="0"/>
-                      <a:ext cx="5940425" cy="2682875"/>
+                      <a:ext cx="5940425" cy="3079115"/>
                     </a:xfrm>
                     <a:prstGeom prst="rect">
                       <a:avLst/>
@@ -27598,6 +27596,8 @@
           </wp:inline>
         </w:drawing>
       </w:r>
+      <w:bookmarkStart w:id="0" w:name="_GoBack"/>
+      <w:bookmarkEnd w:id="0"/>
     </w:p>
     <w:p>
       <w:pPr>
@@ -27637,40 +27637,31 @@
           <w:sz w:val="32"/>
           <w:szCs w:val="32"/>
         </w:rPr>
-        <w:t xml:space="preserve">В данной работе я научился </w:t>
+        <w:t xml:space="preserve">В данной работе я научился рекурсии, а также комбинировании её с </w:t>
       </w:r>
       <w:r>
         <w:rPr>
           <w:sz w:val="32"/>
           <w:szCs w:val="32"/>
-        </w:rPr>
-        <w:t xml:space="preserve">рекурсии, а также комбинировании её с </w:t>
+          <w:lang w:val="en-US"/>
+        </w:rPr>
+        <w:t>win</w:t>
       </w:r>
       <w:r>
         <w:rPr>
           <w:sz w:val="32"/>
           <w:szCs w:val="32"/>
-          <w:lang w:val="en-US"/>
-        </w:rPr>
-        <w:t>win</w:t>
+        </w:rPr>
+        <w:t>32</w:t>
       </w:r>
       <w:r>
         <w:rPr>
           <w:sz w:val="32"/>
           <w:szCs w:val="32"/>
-        </w:rPr>
-        <w:t>32</w:t>
-      </w:r>
-      <w:r>
-        <w:rPr>
-          <w:sz w:val="32"/>
-          <w:szCs w:val="32"/>
           <w:lang w:val="en-US"/>
         </w:rPr>
         <w:t>app</w:t>
       </w:r>
-      <w:bookmarkStart w:id="0" w:name="_GoBack"/>
-      <w:bookmarkEnd w:id="0"/>
     </w:p>
     <w:p/>
     <w:sectPr>

</xml_diff>